<commit_message>
Modified link in file
</commit_message>
<xml_diff>
--- a/Files_Николаева П.О/ТЗ_Николаева П.О..docx
+++ b/Files_Николаева П.О/ТЗ_Николаева П.О..docx
@@ -695,7 +695,7 @@
           <w:sz w:val="28"/>
           <w:u w:val="single"/>
         </w:rPr>
-        <w:t>https://github.com/web-design-group/final-site-polinnich</w:t>
+        <w:t>https://web-design-group.github.io/final-site-polinnich/</w:t>
       </w:r>
       <w:r>
         <w:rPr>
@@ -3331,7 +3331,10 @@
         <w:rPr>
           <w:lang w:val="en-US"/>
         </w:rPr>
-        <w:t>UX-</w:t>
+        <w:t>UX</w:t>
+      </w:r>
+      <w:r>
+        <w:t>-</w:t>
       </w:r>
       <w:r>
         <w:t>паттерном.</w:t>

</xml_diff>